<commit_message>
Minor edits to QA script and documentation. Converted to use the Peanut dataset as an example.
</commit_message>
<xml_diff>
--- a/Tools/Quality_assurance/Documentation_FDACS_QA_single_BMP_dataset.docx
+++ b/Tools/Quality_assurance/Documentation_FDACS_QA_single_BMP_dataset.docx
@@ -1,6 +1,6 @@
 
 <file path=word/document.xml><?xml version="1.0" encoding="utf-8"?>
-<w:document xmlns:wpc="http://schemas.microsoft.com/office/word/2010/wordprocessingCanvas" xmlns:cx="http://schemas.microsoft.com/office/drawing/2014/chartex" xmlns:cx1="http://schemas.microsoft.com/office/drawing/2015/9/8/chartex" xmlns:cx2="http://schemas.microsoft.com/office/drawing/2015/10/21/chartex" xmlns:cx3="http://schemas.microsoft.com/office/drawing/2016/5/9/chartex" xmlns:cx4="http://schemas.microsoft.com/office/drawing/2016/5/10/chartex" xmlns:cx5="http://schemas.microsoft.com/office/drawing/2016/5/11/chartex" xmlns:cx6="http://schemas.microsoft.com/office/drawing/2016/5/12/chartex" xmlns:cx7="http://schemas.microsoft.com/office/drawing/2016/5/13/chartex" xmlns:cx8="http://schemas.microsoft.com/office/drawing/2016/5/14/chartex" xmlns:mc="http://schemas.openxmlformats.org/markup-compatibility/2006" xmlns:aink="http://schemas.microsoft.com/office/drawing/2016/ink" xmlns:am3d="http://schemas.microsoft.com/office/drawing/2017/model3d" xmlns:o="urn:schemas-microsoft-com:office:office" xmlns:oel="http://schemas.microsoft.com/office/2019/extlst" xmlns:r="http://schemas.openxmlformats.org/officeDocument/2006/relationships" xmlns:m="http://schemas.openxmlformats.org/officeDocument/2006/math" xmlns:v="urn:schemas-microsoft-com:vml" xmlns:wp14="http://schemas.microsoft.com/office/word/2010/wordprocessingDrawing" xmlns:wp="http://schemas.openxmlformats.org/drawingml/2006/wordprocessingDrawing" xmlns:w10="urn:schemas-microsoft-com:office:word" xmlns:w="http://schemas.openxmlformats.org/wordprocessingml/2006/main" xmlns:w14="http://schemas.microsoft.com/office/word/2010/wordml" xmlns:w15="http://schemas.microsoft.com/office/word/2012/wordml" xmlns:w16cex="http://schemas.microsoft.com/office/word/2018/wordml/cex" xmlns:w16cid="http://schemas.microsoft.com/office/word/2016/wordml/cid" xmlns:w16="http://schemas.microsoft.com/office/word/2018/wordml" xmlns:w16du="http://schemas.microsoft.com/office/word/2023/wordml/word16du" xmlns:w16sdtdh="http://schemas.microsoft.com/office/word/2020/wordml/sdtdatahash" xmlns:w16se="http://schemas.microsoft.com/office/word/2015/wordml/symex" xmlns:wpg="http://schemas.microsoft.com/office/word/2010/wordprocessingGroup" xmlns:wpi="http://schemas.microsoft.com/office/word/2010/wordprocessingInk" xmlns:wne="http://schemas.microsoft.com/office/word/2006/wordml" xmlns:wps="http://schemas.microsoft.com/office/word/2010/wordprocessingShape" mc:Ignorable="w14 w15 w16se w16cid w16 w16cex w16sdtdh w16du wp14">
+<w:document xmlns:wpc="http://schemas.microsoft.com/office/word/2010/wordprocessingCanvas" xmlns:cx="http://schemas.microsoft.com/office/drawing/2014/chartex" xmlns:cx1="http://schemas.microsoft.com/office/drawing/2015/9/8/chartex" xmlns:cx2="http://schemas.microsoft.com/office/drawing/2015/10/21/chartex" xmlns:cx3="http://schemas.microsoft.com/office/drawing/2016/5/9/chartex" xmlns:cx4="http://schemas.microsoft.com/office/drawing/2016/5/10/chartex" xmlns:cx5="http://schemas.microsoft.com/office/drawing/2016/5/11/chartex" xmlns:cx6="http://schemas.microsoft.com/office/drawing/2016/5/12/chartex" xmlns:cx7="http://schemas.microsoft.com/office/drawing/2016/5/13/chartex" xmlns:cx8="http://schemas.microsoft.com/office/drawing/2016/5/14/chartex" xmlns:mc="http://schemas.openxmlformats.org/markup-compatibility/2006" xmlns:aink="http://schemas.microsoft.com/office/drawing/2016/ink" xmlns:am3d="http://schemas.microsoft.com/office/drawing/2017/model3d" xmlns:o="urn:schemas-microsoft-com:office:office" xmlns:oel="http://schemas.microsoft.com/office/2019/extlst" xmlns:r="http://schemas.openxmlformats.org/officeDocument/2006/relationships" xmlns:m="http://schemas.openxmlformats.org/officeDocument/2006/math" xmlns:v="urn:schemas-microsoft-com:vml" xmlns:wp14="http://schemas.microsoft.com/office/word/2010/wordprocessingDrawing" xmlns:wp="http://schemas.openxmlformats.org/drawingml/2006/wordprocessingDrawing" xmlns:w10="urn:schemas-microsoft-com:office:word" xmlns:w="http://schemas.openxmlformats.org/wordprocessingml/2006/main" xmlns:w14="http://schemas.microsoft.com/office/word/2010/wordml" xmlns:w15="http://schemas.microsoft.com/office/word/2012/wordml" xmlns:w16cex="http://schemas.microsoft.com/office/word/2018/wordml/cex" xmlns:w16cid="http://schemas.microsoft.com/office/word/2016/wordml/cid" xmlns:w16="http://schemas.microsoft.com/office/word/2018/wordml" xmlns:w16du="http://schemas.microsoft.com/office/word/2023/wordml/word16du" xmlns:w16sdtdh="http://schemas.microsoft.com/office/word/2020/wordml/sdtdatahash" xmlns:w16sdtfl="http://schemas.microsoft.com/office/word/2024/wordml/sdtformatlock" xmlns:w16se="http://schemas.microsoft.com/office/word/2015/wordml/symex" xmlns:wpg="http://schemas.microsoft.com/office/word/2010/wordprocessingGroup" xmlns:wpi="http://schemas.microsoft.com/office/word/2010/wordprocessingInk" xmlns:wne="http://schemas.microsoft.com/office/word/2006/wordml" xmlns:wps="http://schemas.microsoft.com/office/word/2010/wordprocessingShape" mc:Ignorable="w14 w15 w16se w16cid w16 w16cex w16sdtdh w16sdtfl w16du wp14">
   <w:body>
     <w:p>
       <w:pPr>
@@ -54,9 +54,11 @@
         </w:rPr>
         <w:tab/>
       </w:r>
+      <w:proofErr w:type="spellStart"/>
       <w:r>
         <w:t>FDACS_QA_single_BMP</w:t>
       </w:r>
+      <w:proofErr w:type="spellEnd"/>
     </w:p>
     <w:p>
       <w:r>
@@ -121,31 +123,21 @@
         <w:t xml:space="preserve"> an</w:t>
       </w:r>
       <w:r>
-        <w:t>y dataset for subsequent use is whether the data meet the expectations of users</w:t>
+        <w:t xml:space="preserve">y dataset for subsequent use is whether the data </w:t>
+      </w:r>
+      <w:proofErr w:type="gramStart"/>
+      <w:r>
+        <w:t>meet</w:t>
+      </w:r>
+      <w:proofErr w:type="gramEnd"/>
+      <w:r>
+        <w:t xml:space="preserve"> the expectations of users</w:t>
       </w:r>
       <w:r>
         <w:t xml:space="preserve"> in terms of accuracy, completeness, documentation, and other criteria</w:t>
       </w:r>
       <w:r>
-        <w:t xml:space="preserve">. </w:t>
-      </w:r>
-      <w:r>
-        <w:t xml:space="preserve">The </w:t>
-      </w:r>
-      <w:r>
-        <w:t xml:space="preserve">FDACS tool for quality assurance (QA) </w:t>
-      </w:r>
-      <w:r>
-        <w:t>conduct</w:t>
-      </w:r>
-      <w:r>
-        <w:t>s</w:t>
-      </w:r>
-      <w:r>
-        <w:t xml:space="preserve"> a series of tests on a dataset</w:t>
-      </w:r>
-      <w:r>
-        <w:t xml:space="preserve">. These tests may usefully be </w:t>
+        <w:t xml:space="preserve">. The FDACS tool for quality assurance (QA) conducts a series of tests on a dataset. These tests may usefully be </w:t>
       </w:r>
       <w:r>
         <w:t>run</w:t>
@@ -173,20 +165,13 @@
       <w:r>
         <w:t xml:space="preserve">The R script </w:t>
       </w:r>
+      <w:proofErr w:type="spellStart"/>
       <w:r>
         <w:t>FDACS_QA_single_BMP</w:t>
       </w:r>
-      <w:r>
-        <w:t xml:space="preserve"> </w:t>
-      </w:r>
-      <w:r>
-        <w:t xml:space="preserve">reviews FDACS BMP datasets according to </w:t>
-      </w:r>
-      <w:r>
-        <w:t xml:space="preserve">what we term </w:t>
-      </w:r>
-      <w:r>
-        <w:t>the "four C's", whereby a dataset is:</w:t>
+      <w:proofErr w:type="spellEnd"/>
+      <w:r>
+        <w:t xml:space="preserve"> reviews FDACS BMP datasets according to what we term the "four C's", whereby a dataset is:</w:t>
       </w:r>
     </w:p>
     <w:p>
@@ -205,7 +190,15 @@
         <w:t>Correct</w:t>
       </w:r>
       <w:r>
-        <w:t>: The values are accurate within the expected range of measurement error. We emphasize that the main error-checking should be done as a part of the normal data management pipeline prior to loading into the FDACS BMP template.</w:t>
+        <w:t xml:space="preserve">: The values are accurate within the expected range of measurement </w:t>
+      </w:r>
+      <w:proofErr w:type="gramStart"/>
+      <w:r>
+        <w:t>error</w:t>
+      </w:r>
+      <w:proofErr w:type="gramEnd"/>
+      <w:r>
+        <w:t>. We emphasize that the main error-checking should be done as a part of the normal data management pipeline prior to loading into the FDACS BMP template.</w:t>
       </w:r>
     </w:p>
     <w:p>
@@ -282,10 +275,7 @@
         <w:ind w:firstLine="720"/>
       </w:pPr>
       <w:r>
-        <w:t>Th</w:t>
-      </w:r>
-      <w:r>
-        <w:t xml:space="preserve">e script produces a </w:t>
+        <w:t xml:space="preserve">The script produces a </w:t>
       </w:r>
       <w:r>
         <w:t xml:space="preserve">report as a </w:t>
@@ -297,28 +287,7 @@
         <w:t xml:space="preserve"> file</w:t>
       </w:r>
       <w:r>
-        <w:t>.</w:t>
-      </w:r>
-      <w:r>
-        <w:t xml:space="preserve"> </w:t>
-      </w:r>
-      <w:r>
-        <w:t>The output</w:t>
-      </w:r>
-      <w:r>
-        <w:t xml:space="preserve"> alternates between </w:t>
-      </w:r>
-      <w:r>
-        <w:t xml:space="preserve">explanatory </w:t>
-      </w:r>
-      <w:r>
-        <w:t>text</w:t>
-      </w:r>
-      <w:r>
-        <w:t xml:space="preserve"> </w:t>
-      </w:r>
-      <w:r>
-        <w:t xml:space="preserve">and blocks of output from R. </w:t>
+        <w:t xml:space="preserve">. The output alternates between explanatory text and blocks of output from R. </w:t>
       </w:r>
       <w:r>
         <w:t xml:space="preserve">The script does not modify the </w:t>
@@ -409,12 +378,14 @@
       <w:r>
         <w:t>Download the script ‘</w:t>
       </w:r>
+      <w:proofErr w:type="spellStart"/>
       <w:r>
         <w:t>FDACS_QA_single_BM</w:t>
       </w:r>
       <w:r>
         <w:t>P</w:t>
       </w:r>
+      <w:proofErr w:type="spellEnd"/>
       <w:r>
         <w:t>’ to a folder of your choice.</w:t>
       </w:r>
@@ -428,28 +399,7 @@
         </w:numPr>
       </w:pPr>
       <w:r>
-        <w:t xml:space="preserve">Copy </w:t>
-      </w:r>
-      <w:r>
-        <w:t xml:space="preserve">the </w:t>
-      </w:r>
-      <w:r>
-        <w:t xml:space="preserve">FDACS BMP </w:t>
-      </w:r>
-      <w:r>
-        <w:t xml:space="preserve">dataset </w:t>
-      </w:r>
-      <w:r>
-        <w:t xml:space="preserve">file </w:t>
-      </w:r>
-      <w:r>
-        <w:t>to the</w:t>
-      </w:r>
-      <w:r>
-        <w:t xml:space="preserve"> same </w:t>
-      </w:r>
-      <w:r>
-        <w:t>folder.</w:t>
+        <w:t>Create a subfolder Data.</w:t>
       </w:r>
     </w:p>
     <w:p>
@@ -461,16 +411,31 @@
         </w:numPr>
       </w:pPr>
       <w:r>
-        <w:t>Open the R script  ‘</w:t>
-      </w:r>
-      <w:r>
-        <w:t>FDACS_QA_single_BM</w:t>
-      </w:r>
-      <w:r>
-        <w:t>P</w:t>
-      </w:r>
-      <w:r>
-        <w:t>’ in RStudio.</w:t>
+        <w:t xml:space="preserve">Copy </w:t>
+      </w:r>
+      <w:r>
+        <w:t xml:space="preserve">the </w:t>
+      </w:r>
+      <w:r>
+        <w:t xml:space="preserve">FDACS BMP </w:t>
+      </w:r>
+      <w:r>
+        <w:t xml:space="preserve">dataset </w:t>
+      </w:r>
+      <w:r>
+        <w:t xml:space="preserve">file </w:t>
+      </w:r>
+      <w:r>
+        <w:t>to the</w:t>
+      </w:r>
+      <w:r>
+        <w:t xml:space="preserve"> </w:t>
+      </w:r>
+      <w:r>
+        <w:t xml:space="preserve">Data </w:t>
+      </w:r>
+      <w:r>
+        <w:t>folder.</w:t>
       </w:r>
     </w:p>
     <w:p>
@@ -482,28 +447,18 @@
         </w:numPr>
       </w:pPr>
       <w:r>
-        <w:t>If not done previously, i</w:t>
-      </w:r>
-      <w:r>
-        <w:t>nstall the package</w:t>
-      </w:r>
-      <w:r>
-        <w:t xml:space="preserve">s that RStudio detects are required. These </w:t>
-      </w:r>
-      <w:r>
-        <w:t xml:space="preserve">might </w:t>
-      </w:r>
-      <w:r>
-        <w:t xml:space="preserve">include: </w:t>
-      </w:r>
-      <w:r>
-        <w:t>openxlsx2</w:t>
-      </w:r>
-      <w:r>
-        <w:t>, knitr, ggplot2</w:t>
-      </w:r>
-      <w:r>
-        <w:t>, maps, mapdata, and reshape2.</w:t>
+        <w:t>Open the R script  ‘</w:t>
+      </w:r>
+      <w:proofErr w:type="spellStart"/>
+      <w:r>
+        <w:t>FDACS_QA_single_BM</w:t>
+      </w:r>
+      <w:r>
+        <w:t>P</w:t>
+      </w:r>
+      <w:proofErr w:type="spellEnd"/>
+      <w:r>
+        <w:t>’ in RStudio.</w:t>
       </w:r>
     </w:p>
     <w:p>
@@ -515,31 +470,44 @@
         </w:numPr>
       </w:pPr>
       <w:r>
-        <w:t>In the script, edit</w:t>
-      </w:r>
-      <w:r>
-        <w:t xml:space="preserve"> the </w:t>
-      </w:r>
-      <w:r>
-        <w:t>variable ‘</w:t>
-      </w:r>
-      <w:r>
-        <w:t>data_set</w:t>
-      </w:r>
-      <w:r>
-        <w:t>_name</w:t>
-      </w:r>
-      <w:r>
-        <w:t xml:space="preserve">’ to </w:t>
-      </w:r>
-      <w:r>
-        <w:t>contain the name of the FDACS BMP dataset</w:t>
-      </w:r>
-      <w:r>
-        <w:t xml:space="preserve"> to be assessed.</w:t>
-      </w:r>
-      <w:r>
-        <w:t xml:space="preserve"> This should be the only modification to the R script.</w:t>
+        <w:t>If not done previously, i</w:t>
+      </w:r>
+      <w:r>
+        <w:t>nstall the package</w:t>
+      </w:r>
+      <w:r>
+        <w:t xml:space="preserve">s that RStudio detects are required. These </w:t>
+      </w:r>
+      <w:r>
+        <w:t xml:space="preserve">might </w:t>
+      </w:r>
+      <w:r>
+        <w:t xml:space="preserve">include: </w:t>
+      </w:r>
+      <w:r>
+        <w:t>openxlsx2</w:t>
+      </w:r>
+      <w:r>
+        <w:t xml:space="preserve">, </w:t>
+      </w:r>
+      <w:proofErr w:type="spellStart"/>
+      <w:r>
+        <w:t>knitr</w:t>
+      </w:r>
+      <w:proofErr w:type="spellEnd"/>
+      <w:r>
+        <w:t>, ggplot2</w:t>
+      </w:r>
+      <w:r>
+        <w:t xml:space="preserve">, maps, </w:t>
+      </w:r>
+      <w:proofErr w:type="spellStart"/>
+      <w:r>
+        <w:t>mapdata</w:t>
+      </w:r>
+      <w:proofErr w:type="spellEnd"/>
+      <w:r>
+        <w:t>, and reshape2.</w:t>
       </w:r>
     </w:p>
     <w:p>
@@ -551,13 +519,33 @@
         </w:numPr>
       </w:pPr>
       <w:r>
-        <w:t>Run the script from RStudio by entering ‘alt-ctrl-r’ or navigating through the menu bar to Code -&gt; R</w:t>
-      </w:r>
-      <w:r>
-        <w:t>u</w:t>
-      </w:r>
-      <w:r>
-        <w:t>n Region -&gt; Run All.</w:t>
+        <w:t>In the script, edit</w:t>
+      </w:r>
+      <w:r>
+        <w:t xml:space="preserve"> the </w:t>
+      </w:r>
+      <w:r>
+        <w:t>variable ‘</w:t>
+      </w:r>
+      <w:proofErr w:type="spellStart"/>
+      <w:r>
+        <w:t>data_set</w:t>
+      </w:r>
+      <w:r>
+        <w:t>_name</w:t>
+      </w:r>
+      <w:proofErr w:type="spellEnd"/>
+      <w:r>
+        <w:t xml:space="preserve">’ to </w:t>
+      </w:r>
+      <w:r>
+        <w:t>contain the name of the FDACS BMP dataset</w:t>
+      </w:r>
+      <w:r>
+        <w:t xml:space="preserve"> to be assessed.</w:t>
+      </w:r>
+      <w:r>
+        <w:t xml:space="preserve"> This should be the only modification to the R script.</w:t>
       </w:r>
     </w:p>
     <w:p>
@@ -569,7 +557,13 @@
         </w:numPr>
       </w:pPr>
       <w:r>
-        <w:t xml:space="preserve">The script should run, outputting a few lines of information to assist possible de-bugging. </w:t>
+        <w:t>Run the script from RStudio by entering ‘alt-ctrl-r’ or navigating through the menu bar to Code -&gt; R</w:t>
+      </w:r>
+      <w:r>
+        <w:t>u</w:t>
+      </w:r>
+      <w:r>
+        <w:t>n Region -&gt; Run All.</w:t>
       </w:r>
     </w:p>
     <w:p>
@@ -581,14 +575,7 @@
         </w:numPr>
       </w:pPr>
       <w:r>
-        <w:lastRenderedPageBreak/>
-        <w:t xml:space="preserve">Upon completion, execute the ‘Knit’ command, which should appear as a </w:t>
-      </w:r>
-      <w:r>
-        <w:t>button</w:t>
-      </w:r>
-      <w:r>
-        <w:t xml:space="preserve"> on the Source pane (upper left) of RStudio.</w:t>
+        <w:t xml:space="preserve">The script should run, outputting a few lines of information to assist possible de-bugging. </w:t>
       </w:r>
     </w:p>
     <w:p>
@@ -600,16 +587,14 @@
         </w:numPr>
       </w:pPr>
       <w:r>
-        <w:t>The ‘Render” tab should become active and will display a few processing steps as the document is converted to a PDF titled ‘</w:t>
-      </w:r>
-      <w:r>
-        <w:t>FDACS_QA_single_BM</w:t>
-      </w:r>
-      <w:r>
-        <w:t>P</w:t>
-      </w:r>
-      <w:r>
-        <w:t>.pdf’.</w:t>
+        <w:lastRenderedPageBreak/>
+        <w:t xml:space="preserve">Upon completion, execute the ‘Knit’ command, which should appear as a </w:t>
+      </w:r>
+      <w:r>
+        <w:t>button</w:t>
+      </w:r>
+      <w:r>
+        <w:t xml:space="preserve"> on the Source pane (upper left) of RStudio.</w:t>
       </w:r>
     </w:p>
     <w:p>
@@ -621,6 +606,24 @@
         </w:numPr>
       </w:pPr>
       <w:r>
+        <w:t>The ‘Render” tab should become active and will display a few processing steps as the document is converted to a PDF titled ‘</w:t>
+      </w:r>
+      <w:r>
+        <w:t>FL_Crop_BMP_QA_single_dataset</w:t>
+      </w:r>
+      <w:r>
+        <w:t>.pdf’.</w:t>
+      </w:r>
+    </w:p>
+    <w:p>
+      <w:pPr>
+        <w:pStyle w:val="ListParagraph"/>
+        <w:numPr>
+          <w:ilvl w:val="0"/>
+          <w:numId w:val="3"/>
+        </w:numPr>
+      </w:pPr>
+      <w:r>
         <w:t>V</w:t>
       </w:r>
       <w:r>
@@ -644,7 +647,10 @@
         <w:t xml:space="preserve"> QA report for a</w:t>
       </w:r>
       <w:r>
-        <w:t xml:space="preserve">n FDACS BMP </w:t>
+        <w:t xml:space="preserve"> Florida </w:t>
+      </w:r>
+      <w:r>
+        <w:t xml:space="preserve">BMP </w:t>
       </w:r>
       <w:r>
         <w:t>dataset</w:t>
@@ -692,7 +698,15 @@
         <w:t xml:space="preserve">small </w:t>
       </w:r>
       <w:r>
-        <w:t xml:space="preserve">errors is mismatches among </w:t>
+        <w:t xml:space="preserve">errors </w:t>
+      </w:r>
+      <w:proofErr w:type="gramStart"/>
+      <w:r>
+        <w:t>is</w:t>
+      </w:r>
+      <w:proofErr w:type="gramEnd"/>
+      <w:r>
+        <w:t xml:space="preserve"> mismatches among </w:t>
       </w:r>
       <w:r>
         <w:t>worksheet</w:t>
@@ -727,7 +741,7 @@
 </file>
 
 <file path=word/endnotes.xml><?xml version="1.0" encoding="utf-8"?>
-<w:endnotes xmlns:wpc="http://schemas.microsoft.com/office/word/2010/wordprocessingCanvas" xmlns:cx="http://schemas.microsoft.com/office/drawing/2014/chartex" xmlns:cx1="http://schemas.microsoft.com/office/drawing/2015/9/8/chartex" xmlns:cx2="http://schemas.microsoft.com/office/drawing/2015/10/21/chartex" xmlns:cx3="http://schemas.microsoft.com/office/drawing/2016/5/9/chartex" xmlns:cx4="http://schemas.microsoft.com/office/drawing/2016/5/10/chartex" xmlns:cx5="http://schemas.microsoft.com/office/drawing/2016/5/11/chartex" xmlns:cx6="http://schemas.microsoft.com/office/drawing/2016/5/12/chartex" xmlns:cx7="http://schemas.microsoft.com/office/drawing/2016/5/13/chartex" xmlns:cx8="http://schemas.microsoft.com/office/drawing/2016/5/14/chartex" xmlns:mc="http://schemas.openxmlformats.org/markup-compatibility/2006" xmlns:aink="http://schemas.microsoft.com/office/drawing/2016/ink" xmlns:am3d="http://schemas.microsoft.com/office/drawing/2017/model3d" xmlns:o="urn:schemas-microsoft-com:office:office" xmlns:oel="http://schemas.microsoft.com/office/2019/extlst" xmlns:r="http://schemas.openxmlformats.org/officeDocument/2006/relationships" xmlns:m="http://schemas.openxmlformats.org/officeDocument/2006/math" xmlns:v="urn:schemas-microsoft-com:vml" xmlns:wp14="http://schemas.microsoft.com/office/word/2010/wordprocessingDrawing" xmlns:wp="http://schemas.openxmlformats.org/drawingml/2006/wordprocessingDrawing" xmlns:w10="urn:schemas-microsoft-com:office:word" xmlns:w="http://schemas.openxmlformats.org/wordprocessingml/2006/main" xmlns:w14="http://schemas.microsoft.com/office/word/2010/wordml" xmlns:w15="http://schemas.microsoft.com/office/word/2012/wordml" xmlns:w16cex="http://schemas.microsoft.com/office/word/2018/wordml/cex" xmlns:w16cid="http://schemas.microsoft.com/office/word/2016/wordml/cid" xmlns:w16="http://schemas.microsoft.com/office/word/2018/wordml" xmlns:w16du="http://schemas.microsoft.com/office/word/2023/wordml/word16du" xmlns:w16sdtdh="http://schemas.microsoft.com/office/word/2020/wordml/sdtdatahash" xmlns:w16se="http://schemas.microsoft.com/office/word/2015/wordml/symex" xmlns:wpg="http://schemas.microsoft.com/office/word/2010/wordprocessingGroup" xmlns:wpi="http://schemas.microsoft.com/office/word/2010/wordprocessingInk" xmlns:wne="http://schemas.microsoft.com/office/word/2006/wordml" xmlns:wps="http://schemas.microsoft.com/office/word/2010/wordprocessingShape" mc:Ignorable="w14 w15 w16se w16cid w16 w16cex w16sdtdh w16du wp14">
+<w:endnotes xmlns:wpc="http://schemas.microsoft.com/office/word/2010/wordprocessingCanvas" xmlns:cx="http://schemas.microsoft.com/office/drawing/2014/chartex" xmlns:cx1="http://schemas.microsoft.com/office/drawing/2015/9/8/chartex" xmlns:cx2="http://schemas.microsoft.com/office/drawing/2015/10/21/chartex" xmlns:cx3="http://schemas.microsoft.com/office/drawing/2016/5/9/chartex" xmlns:cx4="http://schemas.microsoft.com/office/drawing/2016/5/10/chartex" xmlns:cx5="http://schemas.microsoft.com/office/drawing/2016/5/11/chartex" xmlns:cx6="http://schemas.microsoft.com/office/drawing/2016/5/12/chartex" xmlns:cx7="http://schemas.microsoft.com/office/drawing/2016/5/13/chartex" xmlns:cx8="http://schemas.microsoft.com/office/drawing/2016/5/14/chartex" xmlns:mc="http://schemas.openxmlformats.org/markup-compatibility/2006" xmlns:aink="http://schemas.microsoft.com/office/drawing/2016/ink" xmlns:am3d="http://schemas.microsoft.com/office/drawing/2017/model3d" xmlns:o="urn:schemas-microsoft-com:office:office" xmlns:oel="http://schemas.microsoft.com/office/2019/extlst" xmlns:r="http://schemas.openxmlformats.org/officeDocument/2006/relationships" xmlns:m="http://schemas.openxmlformats.org/officeDocument/2006/math" xmlns:v="urn:schemas-microsoft-com:vml" xmlns:wp14="http://schemas.microsoft.com/office/word/2010/wordprocessingDrawing" xmlns:wp="http://schemas.openxmlformats.org/drawingml/2006/wordprocessingDrawing" xmlns:w10="urn:schemas-microsoft-com:office:word" xmlns:w="http://schemas.openxmlformats.org/wordprocessingml/2006/main" xmlns:w14="http://schemas.microsoft.com/office/word/2010/wordml" xmlns:w15="http://schemas.microsoft.com/office/word/2012/wordml" xmlns:w16cex="http://schemas.microsoft.com/office/word/2018/wordml/cex" xmlns:w16cid="http://schemas.microsoft.com/office/word/2016/wordml/cid" xmlns:w16="http://schemas.microsoft.com/office/word/2018/wordml" xmlns:w16du="http://schemas.microsoft.com/office/word/2023/wordml/word16du" xmlns:w16sdtdh="http://schemas.microsoft.com/office/word/2020/wordml/sdtdatahash" xmlns:w16sdtfl="http://schemas.microsoft.com/office/word/2024/wordml/sdtformatlock" xmlns:w16se="http://schemas.microsoft.com/office/word/2015/wordml/symex" xmlns:wpg="http://schemas.microsoft.com/office/word/2010/wordprocessingGroup" xmlns:wpi="http://schemas.microsoft.com/office/word/2010/wordprocessingInk" xmlns:wne="http://schemas.microsoft.com/office/word/2006/wordml" xmlns:wps="http://schemas.microsoft.com/office/word/2010/wordprocessingShape" mc:Ignorable="w14 w15 w16se w16cid w16 w16cex w16sdtdh w16sdtfl w16du wp14">
   <w:endnote w:type="separator" w:id="-1">
     <w:p>
       <w:pPr>
@@ -752,7 +766,7 @@
 </file>
 
 <file path=word/footer1.xml><?xml version="1.0" encoding="utf-8"?>
-<w:ftr xmlns:wpc="http://schemas.microsoft.com/office/word/2010/wordprocessingCanvas" xmlns:cx="http://schemas.microsoft.com/office/drawing/2014/chartex" xmlns:cx1="http://schemas.microsoft.com/office/drawing/2015/9/8/chartex" xmlns:cx2="http://schemas.microsoft.com/office/drawing/2015/10/21/chartex" xmlns:cx3="http://schemas.microsoft.com/office/drawing/2016/5/9/chartex" xmlns:cx4="http://schemas.microsoft.com/office/drawing/2016/5/10/chartex" xmlns:cx5="http://schemas.microsoft.com/office/drawing/2016/5/11/chartex" xmlns:cx6="http://schemas.microsoft.com/office/drawing/2016/5/12/chartex" xmlns:cx7="http://schemas.microsoft.com/office/drawing/2016/5/13/chartex" xmlns:cx8="http://schemas.microsoft.com/office/drawing/2016/5/14/chartex" xmlns:mc="http://schemas.openxmlformats.org/markup-compatibility/2006" xmlns:aink="http://schemas.microsoft.com/office/drawing/2016/ink" xmlns:am3d="http://schemas.microsoft.com/office/drawing/2017/model3d" xmlns:o="urn:schemas-microsoft-com:office:office" xmlns:oel="http://schemas.microsoft.com/office/2019/extlst" xmlns:r="http://schemas.openxmlformats.org/officeDocument/2006/relationships" xmlns:m="http://schemas.openxmlformats.org/officeDocument/2006/math" xmlns:v="urn:schemas-microsoft-com:vml" xmlns:wp14="http://schemas.microsoft.com/office/word/2010/wordprocessingDrawing" xmlns:wp="http://schemas.openxmlformats.org/drawingml/2006/wordprocessingDrawing" xmlns:w10="urn:schemas-microsoft-com:office:word" xmlns:w="http://schemas.openxmlformats.org/wordprocessingml/2006/main" xmlns:w14="http://schemas.microsoft.com/office/word/2010/wordml" xmlns:w15="http://schemas.microsoft.com/office/word/2012/wordml" xmlns:w16cex="http://schemas.microsoft.com/office/word/2018/wordml/cex" xmlns:w16cid="http://schemas.microsoft.com/office/word/2016/wordml/cid" xmlns:w16="http://schemas.microsoft.com/office/word/2018/wordml" xmlns:w16du="http://schemas.microsoft.com/office/word/2023/wordml/word16du" xmlns:w16sdtdh="http://schemas.microsoft.com/office/word/2020/wordml/sdtdatahash" xmlns:w16se="http://schemas.microsoft.com/office/word/2015/wordml/symex" xmlns:wpg="http://schemas.microsoft.com/office/word/2010/wordprocessingGroup" xmlns:wpi="http://schemas.microsoft.com/office/word/2010/wordprocessingInk" xmlns:wne="http://schemas.microsoft.com/office/word/2006/wordml" xmlns:wps="http://schemas.microsoft.com/office/word/2010/wordprocessingShape" mc:Ignorable="w14 w15 w16se w16cid w16 w16cex w16sdtdh w16du wp14">
+<w:ftr xmlns:wpc="http://schemas.microsoft.com/office/word/2010/wordprocessingCanvas" xmlns:cx="http://schemas.microsoft.com/office/drawing/2014/chartex" xmlns:cx1="http://schemas.microsoft.com/office/drawing/2015/9/8/chartex" xmlns:cx2="http://schemas.microsoft.com/office/drawing/2015/10/21/chartex" xmlns:cx3="http://schemas.microsoft.com/office/drawing/2016/5/9/chartex" xmlns:cx4="http://schemas.microsoft.com/office/drawing/2016/5/10/chartex" xmlns:cx5="http://schemas.microsoft.com/office/drawing/2016/5/11/chartex" xmlns:cx6="http://schemas.microsoft.com/office/drawing/2016/5/12/chartex" xmlns:cx7="http://schemas.microsoft.com/office/drawing/2016/5/13/chartex" xmlns:cx8="http://schemas.microsoft.com/office/drawing/2016/5/14/chartex" xmlns:mc="http://schemas.openxmlformats.org/markup-compatibility/2006" xmlns:aink="http://schemas.microsoft.com/office/drawing/2016/ink" xmlns:am3d="http://schemas.microsoft.com/office/drawing/2017/model3d" xmlns:o="urn:schemas-microsoft-com:office:office" xmlns:oel="http://schemas.microsoft.com/office/2019/extlst" xmlns:r="http://schemas.openxmlformats.org/officeDocument/2006/relationships" xmlns:m="http://schemas.openxmlformats.org/officeDocument/2006/math" xmlns:v="urn:schemas-microsoft-com:vml" xmlns:wp14="http://schemas.microsoft.com/office/word/2010/wordprocessingDrawing" xmlns:wp="http://schemas.openxmlformats.org/drawingml/2006/wordprocessingDrawing" xmlns:w10="urn:schemas-microsoft-com:office:word" xmlns:w="http://schemas.openxmlformats.org/wordprocessingml/2006/main" xmlns:w14="http://schemas.microsoft.com/office/word/2010/wordml" xmlns:w15="http://schemas.microsoft.com/office/word/2012/wordml" xmlns:w16cex="http://schemas.microsoft.com/office/word/2018/wordml/cex" xmlns:w16cid="http://schemas.microsoft.com/office/word/2016/wordml/cid" xmlns:w16="http://schemas.microsoft.com/office/word/2018/wordml" xmlns:w16du="http://schemas.microsoft.com/office/word/2023/wordml/word16du" xmlns:w16sdtdh="http://schemas.microsoft.com/office/word/2020/wordml/sdtdatahash" xmlns:w16sdtfl="http://schemas.microsoft.com/office/word/2024/wordml/sdtformatlock" xmlns:w16se="http://schemas.microsoft.com/office/word/2015/wordml/symex" xmlns:wpg="http://schemas.microsoft.com/office/word/2010/wordprocessingGroup" xmlns:wpi="http://schemas.microsoft.com/office/word/2010/wordprocessingInk" xmlns:wne="http://schemas.microsoft.com/office/word/2006/wordml" xmlns:wps="http://schemas.microsoft.com/office/word/2010/wordprocessingShape" mc:Ignorable="w14 w15 w16se w16cid w16 w16cex w16sdtdh w16sdtfl w16du wp14">
   <w:sdt>
     <w:sdtPr>
       <w:id w:val="-131486060"/>
@@ -805,7 +819,7 @@
 </file>
 
 <file path=word/footnotes.xml><?xml version="1.0" encoding="utf-8"?>
-<w:footnotes xmlns:wpc="http://schemas.microsoft.com/office/word/2010/wordprocessingCanvas" xmlns:cx="http://schemas.microsoft.com/office/drawing/2014/chartex" xmlns:cx1="http://schemas.microsoft.com/office/drawing/2015/9/8/chartex" xmlns:cx2="http://schemas.microsoft.com/office/drawing/2015/10/21/chartex" xmlns:cx3="http://schemas.microsoft.com/office/drawing/2016/5/9/chartex" xmlns:cx4="http://schemas.microsoft.com/office/drawing/2016/5/10/chartex" xmlns:cx5="http://schemas.microsoft.com/office/drawing/2016/5/11/chartex" xmlns:cx6="http://schemas.microsoft.com/office/drawing/2016/5/12/chartex" xmlns:cx7="http://schemas.microsoft.com/office/drawing/2016/5/13/chartex" xmlns:cx8="http://schemas.microsoft.com/office/drawing/2016/5/14/chartex" xmlns:mc="http://schemas.openxmlformats.org/markup-compatibility/2006" xmlns:aink="http://schemas.microsoft.com/office/drawing/2016/ink" xmlns:am3d="http://schemas.microsoft.com/office/drawing/2017/model3d" xmlns:o="urn:schemas-microsoft-com:office:office" xmlns:oel="http://schemas.microsoft.com/office/2019/extlst" xmlns:r="http://schemas.openxmlformats.org/officeDocument/2006/relationships" xmlns:m="http://schemas.openxmlformats.org/officeDocument/2006/math" xmlns:v="urn:schemas-microsoft-com:vml" xmlns:wp14="http://schemas.microsoft.com/office/word/2010/wordprocessingDrawing" xmlns:wp="http://schemas.openxmlformats.org/drawingml/2006/wordprocessingDrawing" xmlns:w10="urn:schemas-microsoft-com:office:word" xmlns:w="http://schemas.openxmlformats.org/wordprocessingml/2006/main" xmlns:w14="http://schemas.microsoft.com/office/word/2010/wordml" xmlns:w15="http://schemas.microsoft.com/office/word/2012/wordml" xmlns:w16cex="http://schemas.microsoft.com/office/word/2018/wordml/cex" xmlns:w16cid="http://schemas.microsoft.com/office/word/2016/wordml/cid" xmlns:w16="http://schemas.microsoft.com/office/word/2018/wordml" xmlns:w16du="http://schemas.microsoft.com/office/word/2023/wordml/word16du" xmlns:w16sdtdh="http://schemas.microsoft.com/office/word/2020/wordml/sdtdatahash" xmlns:w16se="http://schemas.microsoft.com/office/word/2015/wordml/symex" xmlns:wpg="http://schemas.microsoft.com/office/word/2010/wordprocessingGroup" xmlns:wpi="http://schemas.microsoft.com/office/word/2010/wordprocessingInk" xmlns:wne="http://schemas.microsoft.com/office/word/2006/wordml" xmlns:wps="http://schemas.microsoft.com/office/word/2010/wordprocessingShape" mc:Ignorable="w14 w15 w16se w16cid w16 w16cex w16sdtdh w16du wp14">
+<w:footnotes xmlns:wpc="http://schemas.microsoft.com/office/word/2010/wordprocessingCanvas" xmlns:cx="http://schemas.microsoft.com/office/drawing/2014/chartex" xmlns:cx1="http://schemas.microsoft.com/office/drawing/2015/9/8/chartex" xmlns:cx2="http://schemas.microsoft.com/office/drawing/2015/10/21/chartex" xmlns:cx3="http://schemas.microsoft.com/office/drawing/2016/5/9/chartex" xmlns:cx4="http://schemas.microsoft.com/office/drawing/2016/5/10/chartex" xmlns:cx5="http://schemas.microsoft.com/office/drawing/2016/5/11/chartex" xmlns:cx6="http://schemas.microsoft.com/office/drawing/2016/5/12/chartex" xmlns:cx7="http://schemas.microsoft.com/office/drawing/2016/5/13/chartex" xmlns:cx8="http://schemas.microsoft.com/office/drawing/2016/5/14/chartex" xmlns:mc="http://schemas.openxmlformats.org/markup-compatibility/2006" xmlns:aink="http://schemas.microsoft.com/office/drawing/2016/ink" xmlns:am3d="http://schemas.microsoft.com/office/drawing/2017/model3d" xmlns:o="urn:schemas-microsoft-com:office:office" xmlns:oel="http://schemas.microsoft.com/office/2019/extlst" xmlns:r="http://schemas.openxmlformats.org/officeDocument/2006/relationships" xmlns:m="http://schemas.openxmlformats.org/officeDocument/2006/math" xmlns:v="urn:schemas-microsoft-com:vml" xmlns:wp14="http://schemas.microsoft.com/office/word/2010/wordprocessingDrawing" xmlns:wp="http://schemas.openxmlformats.org/drawingml/2006/wordprocessingDrawing" xmlns:w10="urn:schemas-microsoft-com:office:word" xmlns:w="http://schemas.openxmlformats.org/wordprocessingml/2006/main" xmlns:w14="http://schemas.microsoft.com/office/word/2010/wordml" xmlns:w15="http://schemas.microsoft.com/office/word/2012/wordml" xmlns:w16cex="http://schemas.microsoft.com/office/word/2018/wordml/cex" xmlns:w16cid="http://schemas.microsoft.com/office/word/2016/wordml/cid" xmlns:w16="http://schemas.microsoft.com/office/word/2018/wordml" xmlns:w16du="http://schemas.microsoft.com/office/word/2023/wordml/word16du" xmlns:w16sdtdh="http://schemas.microsoft.com/office/word/2020/wordml/sdtdatahash" xmlns:w16sdtfl="http://schemas.microsoft.com/office/word/2024/wordml/sdtformatlock" xmlns:w16se="http://schemas.microsoft.com/office/word/2015/wordml/symex" xmlns:wpg="http://schemas.microsoft.com/office/word/2010/wordprocessingGroup" xmlns:wpi="http://schemas.microsoft.com/office/word/2010/wordprocessingInk" xmlns:wne="http://schemas.microsoft.com/office/word/2006/wordml" xmlns:wps="http://schemas.microsoft.com/office/word/2010/wordprocessingShape" mc:Ignorable="w14 w15 w16se w16cid w16 w16cex w16sdtdh w16sdtfl w16du wp14">
   <w:footnote w:type="separator" w:id="-1">
     <w:p>
       <w:pPr>
@@ -830,7 +844,7 @@
 </file>
 
 <file path=word/numbering.xml><?xml version="1.0" encoding="utf-8"?>
-<w:numbering xmlns:wpc="http://schemas.microsoft.com/office/word/2010/wordprocessingCanvas" xmlns:cx="http://schemas.microsoft.com/office/drawing/2014/chartex" xmlns:cx1="http://schemas.microsoft.com/office/drawing/2015/9/8/chartex" xmlns:cx2="http://schemas.microsoft.com/office/drawing/2015/10/21/chartex" xmlns:cx3="http://schemas.microsoft.com/office/drawing/2016/5/9/chartex" xmlns:cx4="http://schemas.microsoft.com/office/drawing/2016/5/10/chartex" xmlns:cx5="http://schemas.microsoft.com/office/drawing/2016/5/11/chartex" xmlns:cx6="http://schemas.microsoft.com/office/drawing/2016/5/12/chartex" xmlns:cx7="http://schemas.microsoft.com/office/drawing/2016/5/13/chartex" xmlns:cx8="http://schemas.microsoft.com/office/drawing/2016/5/14/chartex" xmlns:mc="http://schemas.openxmlformats.org/markup-compatibility/2006" xmlns:aink="http://schemas.microsoft.com/office/drawing/2016/ink" xmlns:am3d="http://schemas.microsoft.com/office/drawing/2017/model3d" xmlns:o="urn:schemas-microsoft-com:office:office" xmlns:oel="http://schemas.microsoft.com/office/2019/extlst" xmlns:r="http://schemas.openxmlformats.org/officeDocument/2006/relationships" xmlns:m="http://schemas.openxmlformats.org/officeDocument/2006/math" xmlns:v="urn:schemas-microsoft-com:vml" xmlns:wp14="http://schemas.microsoft.com/office/word/2010/wordprocessingDrawing" xmlns:wp="http://schemas.openxmlformats.org/drawingml/2006/wordprocessingDrawing" xmlns:w10="urn:schemas-microsoft-com:office:word" xmlns:w="http://schemas.openxmlformats.org/wordprocessingml/2006/main" xmlns:w14="http://schemas.microsoft.com/office/word/2010/wordml" xmlns:w15="http://schemas.microsoft.com/office/word/2012/wordml" xmlns:w16cex="http://schemas.microsoft.com/office/word/2018/wordml/cex" xmlns:w16cid="http://schemas.microsoft.com/office/word/2016/wordml/cid" xmlns:w16="http://schemas.microsoft.com/office/word/2018/wordml" xmlns:w16du="http://schemas.microsoft.com/office/word/2023/wordml/word16du" xmlns:w16sdtdh="http://schemas.microsoft.com/office/word/2020/wordml/sdtdatahash" xmlns:w16se="http://schemas.microsoft.com/office/word/2015/wordml/symex" xmlns:wpg="http://schemas.microsoft.com/office/word/2010/wordprocessingGroup" xmlns:wpi="http://schemas.microsoft.com/office/word/2010/wordprocessingInk" xmlns:wne="http://schemas.microsoft.com/office/word/2006/wordml" xmlns:wps="http://schemas.microsoft.com/office/word/2010/wordprocessingShape" mc:Ignorable="w14 w15 w16se w16cid w16 w16cex w16sdtdh w16du wp14">
+<w:numbering xmlns:wpc="http://schemas.microsoft.com/office/word/2010/wordprocessingCanvas" xmlns:cx="http://schemas.microsoft.com/office/drawing/2014/chartex" xmlns:cx1="http://schemas.microsoft.com/office/drawing/2015/9/8/chartex" xmlns:cx2="http://schemas.microsoft.com/office/drawing/2015/10/21/chartex" xmlns:cx3="http://schemas.microsoft.com/office/drawing/2016/5/9/chartex" xmlns:cx4="http://schemas.microsoft.com/office/drawing/2016/5/10/chartex" xmlns:cx5="http://schemas.microsoft.com/office/drawing/2016/5/11/chartex" xmlns:cx6="http://schemas.microsoft.com/office/drawing/2016/5/12/chartex" xmlns:cx7="http://schemas.microsoft.com/office/drawing/2016/5/13/chartex" xmlns:cx8="http://schemas.microsoft.com/office/drawing/2016/5/14/chartex" xmlns:mc="http://schemas.openxmlformats.org/markup-compatibility/2006" xmlns:aink="http://schemas.microsoft.com/office/drawing/2016/ink" xmlns:am3d="http://schemas.microsoft.com/office/drawing/2017/model3d" xmlns:o="urn:schemas-microsoft-com:office:office" xmlns:oel="http://schemas.microsoft.com/office/2019/extlst" xmlns:r="http://schemas.openxmlformats.org/officeDocument/2006/relationships" xmlns:m="http://schemas.openxmlformats.org/officeDocument/2006/math" xmlns:v="urn:schemas-microsoft-com:vml" xmlns:wp14="http://schemas.microsoft.com/office/word/2010/wordprocessingDrawing" xmlns:wp="http://schemas.openxmlformats.org/drawingml/2006/wordprocessingDrawing" xmlns:w10="urn:schemas-microsoft-com:office:word" xmlns:w="http://schemas.openxmlformats.org/wordprocessingml/2006/main" xmlns:w14="http://schemas.microsoft.com/office/word/2010/wordml" xmlns:w15="http://schemas.microsoft.com/office/word/2012/wordml" xmlns:w16cex="http://schemas.microsoft.com/office/word/2018/wordml/cex" xmlns:w16cid="http://schemas.microsoft.com/office/word/2016/wordml/cid" xmlns:w16="http://schemas.microsoft.com/office/word/2018/wordml" xmlns:w16du="http://schemas.microsoft.com/office/word/2023/wordml/word16du" xmlns:w16sdtdh="http://schemas.microsoft.com/office/word/2020/wordml/sdtdatahash" xmlns:w16sdtfl="http://schemas.microsoft.com/office/word/2024/wordml/sdtformatlock" xmlns:w16se="http://schemas.microsoft.com/office/word/2015/wordml/symex" xmlns:wpg="http://schemas.microsoft.com/office/word/2010/wordprocessingGroup" xmlns:wpi="http://schemas.microsoft.com/office/word/2010/wordprocessingInk" xmlns:wne="http://schemas.microsoft.com/office/word/2006/wordml" xmlns:wps="http://schemas.microsoft.com/office/word/2010/wordprocessingShape" mc:Ignorable="w14 w15 w16se w16cid w16 w16cex w16sdtdh w16sdtfl w16du wp14">
   <w:abstractNum w:abstractNumId="0" w15:restartNumberingAfterBreak="0">
     <w:nsid w:val="03DE7A42"/>
     <w:multiLevelType w:val="hybridMultilevel"/>
@@ -1707,7 +1721,7 @@
 </file>
 
 <file path=word/styles.xml><?xml version="1.0" encoding="utf-8"?>
-<w:styles xmlns:mc="http://schemas.openxmlformats.org/markup-compatibility/2006" xmlns:r="http://schemas.openxmlformats.org/officeDocument/2006/relationships" xmlns:w="http://schemas.openxmlformats.org/wordprocessingml/2006/main" xmlns:w14="http://schemas.microsoft.com/office/word/2010/wordml" xmlns:w15="http://schemas.microsoft.com/office/word/2012/wordml" xmlns:w16cex="http://schemas.microsoft.com/office/word/2018/wordml/cex" xmlns:w16cid="http://schemas.microsoft.com/office/word/2016/wordml/cid" xmlns:w16="http://schemas.microsoft.com/office/word/2018/wordml" xmlns:w16du="http://schemas.microsoft.com/office/word/2023/wordml/word16du" xmlns:w16sdtdh="http://schemas.microsoft.com/office/word/2020/wordml/sdtdatahash" xmlns:w16se="http://schemas.microsoft.com/office/word/2015/wordml/symex" mc:Ignorable="w14 w15 w16se w16cid w16 w16cex w16sdtdh w16du">
+<w:styles xmlns:mc="http://schemas.openxmlformats.org/markup-compatibility/2006" xmlns:r="http://schemas.openxmlformats.org/officeDocument/2006/relationships" xmlns:w="http://schemas.openxmlformats.org/wordprocessingml/2006/main" xmlns:w14="http://schemas.microsoft.com/office/word/2010/wordml" xmlns:w15="http://schemas.microsoft.com/office/word/2012/wordml" xmlns:w16cex="http://schemas.microsoft.com/office/word/2018/wordml/cex" xmlns:w16cid="http://schemas.microsoft.com/office/word/2016/wordml/cid" xmlns:w16="http://schemas.microsoft.com/office/word/2018/wordml" xmlns:w16du="http://schemas.microsoft.com/office/word/2023/wordml/word16du" xmlns:w16sdtdh="http://schemas.microsoft.com/office/word/2020/wordml/sdtdatahash" xmlns:w16sdtfl="http://schemas.microsoft.com/office/word/2024/wordml/sdtformatlock" xmlns:w16se="http://schemas.microsoft.com/office/word/2015/wordml/symex" mc:Ignorable="w14 w15 w16se w16cid w16 w16cex w16sdtdh w16sdtfl w16du">
   <w:docDefaults>
     <w:rPrDefault>
       <w:rPr>

</xml_diff>